<commit_message>
Create first-draft of final version of docx version of Grounding paper
</commit_message>
<xml_diff>
--- a/History of Western Philosophy/Medieval Philosophy/Grounding Medieval Consequence/Grounding.docx
+++ b/History of Western Philosophy/Medieval Philosophy/Grounding Medieval Consequence/Grounding.docx
@@ -1717,15 +1717,7 @@
       </w:r>
       <w:r>
         <w:rPr/>
-        <w:t xml:space="preserve">, where he treats it as a division of </w:t>
-      </w:r>
-      <w:r>
-        <w:rPr/>
-        <w:t>formal supposition</w:t>
-      </w:r>
-      <w:r>
-        <w:rPr/>
-        <w:t>.</w:t>
+        <w:t>, where he treats it as a division of formal supposition.</w:t>
       </w:r>
       <w:r>
         <w:rPr>
@@ -1893,15 +1885,7 @@
       </w:pPr>
       <w:r>
         <w:rPr/>
-        <w:t>In the preceding, we’ve detailed two change</w:t>
-      </w:r>
-      <w:r>
-        <w:rPr/>
-        <w:t>s</w:t>
-      </w:r>
-      <w:r>
-        <w:rPr/>
-        <w:t xml:space="preserve"> in the foundations of logic that ultimately affects our understanding of the nature of the discipline as such.</w:t>
+        <w:t>In the preceding, we’ve detailed two changes in the foundations of logic that ultimately affects our understanding of the nature of the discipline as such.</w:t>
       </w:r>
     </w:p>
     <w:p>
@@ -3372,7 +3356,32 @@
         <w:rPr/>
         <w:t>.</w:t>
       </w:r>
-      <w:bookmarkStart w:id="53" w:name="ref-SpadeMenn"/>
+    </w:p>
+    <w:p>
+      <w:pPr>
+        <w:pStyle w:val="Bibliography"/>
+        <w:widowControl/>
+        <w:bidi w:val="0"/>
+        <w:spacing w:before="0" w:after="200"/>
+        <w:ind w:left="180" w:right="0" w:hanging="180"/>
+        <w:jc w:val="both"/>
+        <w:rPr/>
+      </w:pPr>
+      <w:r>
+        <w:rPr/>
+        <w:t xml:space="preserve">Tarski, Alfred. “On the Concept of Following Logically.” Translated by Magda Stroińska and David Hitchcock. </w:t>
+      </w:r>
+      <w:r>
+        <w:rPr>
+          <w:i/>
+        </w:rPr>
+        <w:t>History and Philosophy of Logic</w:t>
+      </w:r>
+      <w:r>
+        <w:rPr/>
+        <w:t xml:space="preserve"> 23, no. 3 (2002): 155–96.</w:t>
+      </w:r>
+      <w:bookmarkStart w:id="53" w:name="ref-Tarski2002"/>
       <w:bookmarkEnd w:id="53"/>
     </w:p>
     <w:p>
@@ -3387,47 +3396,20 @@
       </w:pPr>
       <w:r>
         <w:rPr/>
-        <w:t xml:space="preserve">Tarski, Alfred. “On the Concept of Following Logically.” Translated by Magda Stroińska and David Hitchcock. </w:t>
-      </w:r>
-      <w:r>
-        <w:rPr>
-          <w:i/>
-        </w:rPr>
-        <w:t>History and Philosophy of Logic</w:t>
-      </w:r>
-      <w:r>
-        <w:rPr/>
-        <w:t xml:space="preserve"> 23, no. 3 (2002): 155–96.</w:t>
-      </w:r>
-      <w:bookmarkStart w:id="54" w:name="ref-Tarski2002"/>
+        <w:t xml:space="preserve">Walter Burleigh. </w:t>
+      </w:r>
+      <w:r>
+        <w:rPr>
+          <w:i/>
+        </w:rPr>
+        <w:t>De Puritate Artis Logicae</w:t>
+      </w:r>
+      <w:r>
+        <w:rPr/>
+        <w:t>. Edited by Philotheus Boehner. St Bonaventure, NY: Franciscan Institute, 1955.</w:t>
+      </w:r>
+      <w:bookmarkStart w:id="54" w:name="ref-BurleyDPAL"/>
       <w:bookmarkEnd w:id="54"/>
-    </w:p>
-    <w:p>
-      <w:pPr>
-        <w:pStyle w:val="Bibliography"/>
-        <w:widowControl/>
-        <w:bidi w:val="0"/>
-        <w:spacing w:before="0" w:after="200"/>
-        <w:ind w:left="180" w:right="0" w:hanging="180"/>
-        <w:jc w:val="both"/>
-        <w:rPr/>
-      </w:pPr>
-      <w:r>
-        <w:rPr/>
-        <w:t xml:space="preserve">Walter Burleigh. </w:t>
-      </w:r>
-      <w:r>
-        <w:rPr>
-          <w:i/>
-        </w:rPr>
-        <w:t>De Puritate Artis Logicae</w:t>
-      </w:r>
-      <w:r>
-        <w:rPr/>
-        <w:t>. Edited by Philotheus Boehner. St Bonaventure, NY: Franciscan Institute, 1955.</w:t>
-      </w:r>
-      <w:bookmarkStart w:id="55" w:name="ref-BurleyDPAL"/>
-      <w:bookmarkEnd w:id="55"/>
     </w:p>
     <w:p>
       <w:pPr>
@@ -3474,6 +3456,11 @@
 <w:footnotes xmlns:o="urn:schemas-microsoft-com:office:office" xmlns:r="http://schemas.openxmlformats.org/officeDocument/2006/relationships" xmlns:v="urn:schemas-microsoft-com:vml" xmlns:w="http://schemas.openxmlformats.org/wordprocessingml/2006/main" xmlns:w10="urn:schemas-microsoft-com:office:word" xmlns:wp="http://schemas.openxmlformats.org/drawingml/2006/wordprocessingDrawing" xmlns:wps="http://schemas.microsoft.com/office/word/2010/wordprocessingShape" xmlns:wpg="http://schemas.microsoft.com/office/word/2010/wordprocessingGroup" xmlns:mc="http://schemas.openxmlformats.org/markup-compatibility/2006" xmlns:wp14="http://schemas.microsoft.com/office/word/2010/wordprocessingDrawing" xmlns:w14="http://schemas.microsoft.com/office/word/2010/wordml" mc:Ignorable="w14 wp14">
   <w:footnote w:id="0" w:type="separator">
     <w:p>
+      <w:pPr>
+        <w:rPr>
+          <w:sz w:val="12"/>
+        </w:rPr>
+      </w:pPr>
       <w:r>
         <w:separator/>
       </w:r>
@@ -3481,6 +3468,11 @@
   </w:footnote>
   <w:footnote w:id="1" w:type="continuationSeparator">
     <w:p>
+      <w:pPr>
+        <w:rPr>
+          <w:sz w:val="12"/>
+        </w:rPr>
+      </w:pPr>
       <w:r>
         <w:continuationSeparator/>
       </w:r>
@@ -3550,19 +3542,15 @@
         <w:rPr/>
         <w:t xml:space="preserve">, </w:t>
       </w:r>
-      <w:bookmarkStart w:id="56" w:name="__DdeLink__17786_386849985"/>
+      <w:bookmarkStart w:id="55" w:name="__DdeLink__17786_386849985"/>
       <w:r>
         <w:rPr/>
         <w:t>(forthcoming)</w:t>
       </w:r>
-      <w:bookmarkEnd w:id="56"/>
-      <w:r>
-        <w:rPr/>
-        <w:t>(forthcoming)</w:t>
-      </w:r>
-      <w:r>
-        <w:rPr/>
-        <w:t>, 6–7.</w:t>
+      <w:bookmarkEnd w:id="55"/>
+      <w:r>
+        <w:rPr/>
+        <w:t>(forthcoming), 6–7.</w:t>
       </w:r>
     </w:p>
   </w:footnote>
@@ -3625,15 +3613,7 @@
       </w:r>
       <w:r>
         <w:rPr/>
-        <w:t xml:space="preserve">, </w:t>
-      </w:r>
-      <w:r>
-        <w:rPr/>
-        <w:t>(forthcoming)(forthcoming)</w:t>
-      </w:r>
-      <w:r>
-        <w:rPr/>
-        <w:t xml:space="preserve">; Schaffer, “On What Grounds What”; Jonathan Schaffer, “Grounding in the Image of Causation,” </w:t>
+        <w:t xml:space="preserve">, (forthcoming)(forthcoming); Schaffer, “On What Grounds What”; Jonathan Schaffer, “Grounding in the Image of Causation,” </w:t>
       </w:r>
       <w:r>
         <w:rPr>
@@ -3765,15 +3745,7 @@
       </w:r>
       <w:r>
         <w:rPr/>
-        <w:t xml:space="preserve">, </w:t>
-      </w:r>
-      <w:r>
-        <w:rPr/>
-        <w:t>(forthcoming)(forthcoming)</w:t>
-      </w:r>
-      <w:r>
-        <w:rPr/>
-        <w:t xml:space="preserve">; Kit Fine, “Identity Criteria and Ground,” </w:t>
+        <w:t xml:space="preserve">, (forthcoming)(forthcoming); Kit Fine, “Identity Criteria and Ground,” </w:t>
       </w:r>
       <w:r>
         <w:rPr>
@@ -3793,11 +3765,7 @@
       </w:r>
       <w:r>
         <w:rPr/>
-        <w:t xml:space="preserve">, </w:t>
-      </w:r>
-      <w:r>
-        <w:rPr/>
-        <w:t>(forthcoming)</w:t>
+        <w:t>, (forthcoming)</w:t>
       </w:r>
     </w:p>
   </w:footnote>
@@ -5324,13 +5292,14 @@
     <w:rPrDefault>
       <w:rPr>
         <w:rFonts w:ascii="Cambria" w:hAnsi="Cambria" w:eastAsia="Cambria" w:cs="" w:asciiTheme="minorHAnsi" w:cstheme="minorBidi" w:eastAsiaTheme="minorHAnsi" w:hAnsiTheme="minorHAnsi"/>
-        <w:sz w:val="24"/>
         <w:szCs w:val="24"/>
         <w:lang w:val="en-US" w:eastAsia="en-US" w:bidi="ar-SA"/>
       </w:rPr>
     </w:rPrDefault>
     <w:pPrDefault>
-      <w:pPr/>
+      <w:pPr>
+        <w:suppressAutoHyphens w:val="true"/>
+      </w:pPr>
     </w:pPrDefault>
   </w:docDefaults>
   <w:latentStyles w:defLockedState="0" w:defUIPriority="0" w:defSemiHidden="0" w:defUnhideWhenUsed="0" w:defQFormat="0" w:count="276"/>
@@ -5579,7 +5548,7 @@
     </w:rPr>
   </w:style>
   <w:style w:type="character" w:styleId="InternetLink">
-    <w:name w:val="Internet Link"/>
+    <w:name w:val="Hyperlink"/>
     <w:basedOn w:val="BodyTextChar"/>
     <w:rPr>
       <w:color w:val="4F81BD" w:themeColor="accent1"/>
@@ -5834,11 +5803,6 @@
   <w:style w:type="character" w:styleId="NormalTok" w:customStyle="1">
     <w:name w:val="NormalTok"/>
     <w:basedOn w:val="VerbatimChar"/>
-    <w:qFormat/>
-    <w:rPr/>
-  </w:style>
-  <w:style w:type="character" w:styleId="ListLabel1">
-    <w:name w:val="ListLabel 1"/>
     <w:qFormat/>
     <w:rPr/>
   </w:style>

</xml_diff>